<commit_message>
Alteração de casos de uso
</commit_message>
<xml_diff>
--- a/_documentacao/Diagramas/Diagramas de Casos de Uso.docx
+++ b/_documentacao/Diagramas/Diagramas de Casos de Uso.docx
@@ -4437,6 +4437,24 @@
               </w:rPr>
               <w:t xml:space="preserve">Descrição: </w:t>
             </w:r>
+            <w:r>
+              <w:rPr>
+                <w:rFonts w:ascii="Arial" w:hAnsi="Arial" w:cs="Arial"/>
+                <w:sz w:val="20"/>
+                <w:szCs w:val="20"/>
+              </w:rPr>
+              <w:t xml:space="preserve">Destinado a Reabertura de chamados que estão com </w:t>
+            </w:r>
+            <w:proofErr w:type="gramStart"/>
+            <w:r>
+              <w:rPr>
+                <w:rFonts w:ascii="Arial" w:hAnsi="Arial" w:cs="Arial"/>
+                <w:sz w:val="20"/>
+                <w:szCs w:val="20"/>
+              </w:rPr>
+              <w:t>o status resolvidos</w:t>
+            </w:r>
+            <w:proofErr w:type="gramEnd"/>
           </w:p>
         </w:tc>
       </w:tr>
@@ -4514,6 +4532,14 @@
               </w:rPr>
               <w:t xml:space="preserve"> </w:t>
             </w:r>
+            <w:r>
+              <w:rPr>
+                <w:rFonts w:ascii="Arial" w:hAnsi="Arial" w:cs="Arial"/>
+                <w:sz w:val="20"/>
+                <w:szCs w:val="20"/>
+              </w:rPr>
+              <w:t xml:space="preserve">Chamado estar com status resolvido. </w:t>
+            </w:r>
           </w:p>
         </w:tc>
       </w:tr>
@@ -4527,19 +4553,26 @@
               <w:spacing w:line="240" w:lineRule="auto"/>
               <w:rPr>
                 <w:rFonts w:ascii="Arial" w:hAnsi="Arial" w:cs="Arial"/>
+                <w:sz w:val="20"/>
+                <w:szCs w:val="20"/>
+              </w:rPr>
+            </w:pPr>
+            <w:r>
+              <w:rPr>
+                <w:rFonts w:ascii="Arial" w:hAnsi="Arial" w:cs="Arial"/>
                 <w:b/>
                 <w:sz w:val="20"/>
                 <w:szCs w:val="20"/>
               </w:rPr>
-            </w:pPr>
-            <w:r>
-              <w:rPr>
-                <w:rFonts w:ascii="Arial" w:hAnsi="Arial" w:cs="Arial"/>
-                <w:b/>
-                <w:sz w:val="20"/>
-                <w:szCs w:val="20"/>
-              </w:rPr>
               <w:t xml:space="preserve">Pós-condições: </w:t>
+            </w:r>
+            <w:r>
+              <w:rPr>
+                <w:rFonts w:ascii="Arial" w:hAnsi="Arial" w:cs="Arial"/>
+                <w:sz w:val="20"/>
+                <w:szCs w:val="20"/>
+              </w:rPr>
+              <w:t>Chamado volta para status em andamento.</w:t>
             </w:r>
           </w:p>
         </w:tc>
@@ -4581,6 +4614,352 @@
                 <w:szCs w:val="20"/>
               </w:rPr>
             </w:pPr>
+            <w:r>
+              <w:rPr>
+                <w:rFonts w:ascii="Arial" w:hAnsi="Arial" w:cs="Arial"/>
+                <w:sz w:val="20"/>
+                <w:szCs w:val="20"/>
+              </w:rPr>
+              <w:t xml:space="preserve">1. Usuário acessa </w:t>
+            </w:r>
+            <w:r>
+              <w:rPr>
+                <w:rFonts w:ascii="Arial" w:hAnsi="Arial" w:cs="Arial"/>
+                <w:sz w:val="20"/>
+                <w:szCs w:val="20"/>
+              </w:rPr>
+              <w:t>o Sistema</w:t>
+            </w:r>
+          </w:p>
+          <w:p>
+            <w:pPr>
+              <w:spacing w:after="0" w:line="240" w:lineRule="auto"/>
+              <w:rPr>
+                <w:rFonts w:ascii="Arial" w:hAnsi="Arial" w:cs="Arial"/>
+                <w:sz w:val="20"/>
+                <w:szCs w:val="20"/>
+              </w:rPr>
+            </w:pPr>
+            <w:r>
+              <w:rPr>
+                <w:rFonts w:ascii="Arial" w:hAnsi="Arial" w:cs="Arial"/>
+                <w:sz w:val="20"/>
+                <w:szCs w:val="20"/>
+              </w:rPr>
+              <w:t xml:space="preserve">2. Usuário informa </w:t>
+            </w:r>
+            <w:proofErr w:type="spellStart"/>
+            <w:r>
+              <w:rPr>
+                <w:rFonts w:ascii="Arial" w:hAnsi="Arial" w:cs="Arial"/>
+                <w:sz w:val="20"/>
+                <w:szCs w:val="20"/>
+              </w:rPr>
+              <w:t>login</w:t>
+            </w:r>
+            <w:proofErr w:type="spellEnd"/>
+            <w:r>
+              <w:rPr>
+                <w:rFonts w:ascii="Arial" w:hAnsi="Arial" w:cs="Arial"/>
+                <w:sz w:val="20"/>
+                <w:szCs w:val="20"/>
+              </w:rPr>
+              <w:t xml:space="preserve"> e senha.</w:t>
+            </w:r>
+          </w:p>
+          <w:p>
+            <w:pPr>
+              <w:spacing w:after="0" w:line="240" w:lineRule="auto"/>
+              <w:rPr>
+                <w:rFonts w:ascii="Arial" w:hAnsi="Arial" w:cs="Arial"/>
+                <w:sz w:val="20"/>
+                <w:szCs w:val="20"/>
+              </w:rPr>
+            </w:pPr>
+            <w:r>
+              <w:rPr>
+                <w:rFonts w:ascii="Arial" w:hAnsi="Arial" w:cs="Arial"/>
+                <w:sz w:val="20"/>
+                <w:szCs w:val="20"/>
+              </w:rPr>
+              <w:t>3</w:t>
+            </w:r>
+            <w:r>
+              <w:rPr>
+                <w:rFonts w:ascii="Arial" w:hAnsi="Arial" w:cs="Arial"/>
+                <w:sz w:val="20"/>
+                <w:szCs w:val="20"/>
+              </w:rPr>
+              <w:t xml:space="preserve">. O </w:t>
+            </w:r>
+            <w:r>
+              <w:rPr>
+                <w:rFonts w:ascii="Arial" w:hAnsi="Arial" w:cs="Arial"/>
+                <w:sz w:val="20"/>
+                <w:szCs w:val="20"/>
+              </w:rPr>
+              <w:t>S</w:t>
+            </w:r>
+            <w:r>
+              <w:rPr>
+                <w:rFonts w:ascii="Arial" w:hAnsi="Arial" w:cs="Arial"/>
+                <w:sz w:val="20"/>
+                <w:szCs w:val="20"/>
+              </w:rPr>
+              <w:t xml:space="preserve">istema </w:t>
+            </w:r>
+            <w:r>
+              <w:rPr>
+                <w:rFonts w:ascii="Arial" w:hAnsi="Arial" w:cs="Arial"/>
+                <w:sz w:val="20"/>
+                <w:szCs w:val="20"/>
+              </w:rPr>
+              <w:t xml:space="preserve">valida </w:t>
+            </w:r>
+            <w:proofErr w:type="spellStart"/>
+            <w:r>
+              <w:rPr>
+                <w:rFonts w:ascii="Arial" w:hAnsi="Arial" w:cs="Arial"/>
+                <w:sz w:val="20"/>
+                <w:szCs w:val="20"/>
+              </w:rPr>
+              <w:t>login</w:t>
+            </w:r>
+            <w:proofErr w:type="spellEnd"/>
+            <w:r>
+              <w:rPr>
+                <w:rFonts w:ascii="Arial" w:hAnsi="Arial" w:cs="Arial"/>
+                <w:sz w:val="20"/>
+                <w:szCs w:val="20"/>
+              </w:rPr>
+              <w:t xml:space="preserve"> e senha, e apresenta as opções para acesso.</w:t>
+            </w:r>
+          </w:p>
+          <w:p>
+            <w:pPr>
+              <w:spacing w:after="0" w:line="240" w:lineRule="auto"/>
+              <w:rPr>
+                <w:rFonts w:ascii="Arial" w:hAnsi="Arial" w:cs="Arial"/>
+                <w:sz w:val="20"/>
+                <w:szCs w:val="20"/>
+              </w:rPr>
+            </w:pPr>
+            <w:r>
+              <w:rPr>
+                <w:rFonts w:ascii="Arial" w:hAnsi="Arial" w:cs="Arial"/>
+                <w:sz w:val="20"/>
+                <w:szCs w:val="20"/>
+              </w:rPr>
+              <w:t>4</w:t>
+            </w:r>
+            <w:r>
+              <w:rPr>
+                <w:rFonts w:ascii="Arial" w:hAnsi="Arial" w:cs="Arial"/>
+                <w:sz w:val="20"/>
+                <w:szCs w:val="20"/>
+              </w:rPr>
+              <w:t xml:space="preserve">. O Usuário seleciona </w:t>
+            </w:r>
+            <w:r>
+              <w:rPr>
+                <w:rFonts w:ascii="Arial" w:hAnsi="Arial" w:cs="Arial"/>
+                <w:sz w:val="20"/>
+                <w:szCs w:val="20"/>
+              </w:rPr>
+              <w:t>a opção Re</w:t>
+            </w:r>
+            <w:r>
+              <w:rPr>
+                <w:rFonts w:ascii="Arial" w:hAnsi="Arial" w:cs="Arial"/>
+                <w:sz w:val="20"/>
+                <w:szCs w:val="20"/>
+              </w:rPr>
+              <w:t>abrir</w:t>
+            </w:r>
+            <w:r>
+              <w:rPr>
+                <w:rFonts w:ascii="Arial" w:hAnsi="Arial" w:cs="Arial"/>
+                <w:sz w:val="20"/>
+                <w:szCs w:val="20"/>
+              </w:rPr>
+              <w:t xml:space="preserve"> Chamado</w:t>
+            </w:r>
+            <w:r>
+              <w:rPr>
+                <w:rFonts w:ascii="Arial" w:hAnsi="Arial" w:cs="Arial"/>
+                <w:sz w:val="20"/>
+                <w:szCs w:val="20"/>
+              </w:rPr>
+              <w:t>.</w:t>
+            </w:r>
+          </w:p>
+          <w:p>
+            <w:pPr>
+              <w:spacing w:after="0" w:line="240" w:lineRule="auto"/>
+              <w:rPr>
+                <w:rFonts w:ascii="Arial" w:hAnsi="Arial" w:cs="Arial"/>
+                <w:sz w:val="20"/>
+                <w:szCs w:val="20"/>
+              </w:rPr>
+            </w:pPr>
+            <w:r>
+              <w:rPr>
+                <w:rFonts w:ascii="Arial" w:hAnsi="Arial" w:cs="Arial"/>
+                <w:sz w:val="20"/>
+                <w:szCs w:val="20"/>
+              </w:rPr>
+              <w:t>5</w:t>
+            </w:r>
+            <w:r>
+              <w:rPr>
+                <w:rFonts w:ascii="Arial" w:hAnsi="Arial" w:cs="Arial"/>
+                <w:sz w:val="20"/>
+                <w:szCs w:val="20"/>
+              </w:rPr>
+              <w:t xml:space="preserve">. O </w:t>
+            </w:r>
+            <w:r>
+              <w:rPr>
+                <w:rFonts w:ascii="Arial" w:hAnsi="Arial" w:cs="Arial"/>
+                <w:sz w:val="20"/>
+                <w:szCs w:val="20"/>
+              </w:rPr>
+              <w:t>S</w:t>
+            </w:r>
+            <w:r>
+              <w:rPr>
+                <w:rFonts w:ascii="Arial" w:hAnsi="Arial" w:cs="Arial"/>
+                <w:sz w:val="20"/>
+                <w:szCs w:val="20"/>
+              </w:rPr>
+              <w:t xml:space="preserve">istema </w:t>
+            </w:r>
+            <w:r>
+              <w:rPr>
+                <w:rFonts w:ascii="Arial" w:hAnsi="Arial" w:cs="Arial"/>
+                <w:sz w:val="20"/>
+                <w:szCs w:val="20"/>
+              </w:rPr>
+              <w:t>apresenta o</w:t>
+            </w:r>
+            <w:r>
+              <w:rPr>
+                <w:rFonts w:ascii="Arial" w:hAnsi="Arial" w:cs="Arial"/>
+                <w:sz w:val="20"/>
+                <w:szCs w:val="20"/>
+              </w:rPr>
+              <w:t>s chamados do cliente com status resolvido</w:t>
+            </w:r>
+            <w:r>
+              <w:rPr>
+                <w:rFonts w:ascii="Arial" w:hAnsi="Arial" w:cs="Arial"/>
+                <w:sz w:val="20"/>
+                <w:szCs w:val="20"/>
+              </w:rPr>
+              <w:t>.</w:t>
+            </w:r>
+          </w:p>
+          <w:p>
+            <w:pPr>
+              <w:spacing w:after="0" w:line="240" w:lineRule="auto"/>
+              <w:rPr>
+                <w:rFonts w:ascii="Arial" w:hAnsi="Arial" w:cs="Arial"/>
+                <w:sz w:val="20"/>
+                <w:szCs w:val="20"/>
+              </w:rPr>
+            </w:pPr>
+            <w:r>
+              <w:rPr>
+                <w:rFonts w:ascii="Arial" w:hAnsi="Arial" w:cs="Arial"/>
+                <w:sz w:val="20"/>
+                <w:szCs w:val="20"/>
+              </w:rPr>
+              <w:t xml:space="preserve">6. O Usuário </w:t>
+            </w:r>
+            <w:r>
+              <w:rPr>
+                <w:rFonts w:ascii="Arial" w:hAnsi="Arial" w:cs="Arial"/>
+                <w:sz w:val="20"/>
+                <w:szCs w:val="20"/>
+              </w:rPr>
+              <w:t>seleciona chamado que pretende reabrir</w:t>
+            </w:r>
+            <w:r>
+              <w:rPr>
+                <w:rFonts w:ascii="Arial" w:hAnsi="Arial" w:cs="Arial"/>
+                <w:sz w:val="20"/>
+                <w:szCs w:val="20"/>
+              </w:rPr>
+              <w:t>.</w:t>
+            </w:r>
+          </w:p>
+          <w:p>
+            <w:pPr>
+              <w:spacing w:after="0" w:line="240" w:lineRule="auto"/>
+              <w:rPr>
+                <w:rFonts w:ascii="Arial" w:hAnsi="Arial" w:cs="Arial"/>
+                <w:sz w:val="20"/>
+                <w:szCs w:val="20"/>
+              </w:rPr>
+            </w:pPr>
+            <w:r>
+              <w:rPr>
+                <w:rFonts w:ascii="Arial" w:hAnsi="Arial" w:cs="Arial"/>
+                <w:sz w:val="20"/>
+                <w:szCs w:val="20"/>
+              </w:rPr>
+              <w:t xml:space="preserve">7. O Sistema confirma a </w:t>
+            </w:r>
+            <w:r>
+              <w:rPr>
+                <w:rFonts w:ascii="Arial" w:hAnsi="Arial" w:cs="Arial"/>
+                <w:sz w:val="20"/>
+                <w:szCs w:val="20"/>
+              </w:rPr>
+              <w:t>re</w:t>
+            </w:r>
+            <w:r>
+              <w:rPr>
+                <w:rFonts w:ascii="Arial" w:hAnsi="Arial" w:cs="Arial"/>
+                <w:sz w:val="20"/>
+                <w:szCs w:val="20"/>
+              </w:rPr>
+              <w:t xml:space="preserve">abertura do chamado, e encaminha um e-mail para o usuário, informando sobre a </w:t>
+            </w:r>
+            <w:r>
+              <w:rPr>
+                <w:rFonts w:ascii="Arial" w:hAnsi="Arial" w:cs="Arial"/>
+                <w:sz w:val="20"/>
+                <w:szCs w:val="20"/>
+              </w:rPr>
+              <w:t>reabertura</w:t>
+            </w:r>
+            <w:r>
+              <w:rPr>
+                <w:rFonts w:ascii="Arial" w:hAnsi="Arial" w:cs="Arial"/>
+                <w:sz w:val="20"/>
+                <w:szCs w:val="20"/>
+              </w:rPr>
+              <w:t xml:space="preserve"> do chamado.</w:t>
+            </w:r>
+          </w:p>
+          <w:p>
+            <w:pPr>
+              <w:spacing w:after="0" w:line="240" w:lineRule="auto"/>
+              <w:rPr>
+                <w:rFonts w:ascii="Arial" w:hAnsi="Arial" w:cs="Arial"/>
+                <w:sz w:val="20"/>
+                <w:szCs w:val="20"/>
+              </w:rPr>
+            </w:pPr>
+            <w:r>
+              <w:rPr>
+                <w:rFonts w:ascii="Arial" w:hAnsi="Arial" w:cs="Arial"/>
+                <w:sz w:val="20"/>
+                <w:szCs w:val="20"/>
+              </w:rPr>
+              <w:t>8. Caso de Uso termina.</w:t>
+            </w:r>
           </w:p>
         </w:tc>
       </w:tr>
@@ -4620,6 +4999,84 @@
                 <w:szCs w:val="20"/>
               </w:rPr>
             </w:pPr>
+          </w:p>
+          <w:p>
+            <w:pPr>
+              <w:spacing w:after="0" w:line="240" w:lineRule="auto"/>
+              <w:rPr>
+                <w:rFonts w:ascii="Arial" w:hAnsi="Arial" w:cs="Arial"/>
+                <w:sz w:val="20"/>
+                <w:szCs w:val="20"/>
+              </w:rPr>
+            </w:pPr>
+            <w:r>
+              <w:rPr>
+                <w:rFonts w:ascii="Arial" w:hAnsi="Arial" w:cs="Arial"/>
+                <w:sz w:val="20"/>
+                <w:szCs w:val="20"/>
+              </w:rPr>
+              <w:t xml:space="preserve">6.1.   Usuário </w:t>
+            </w:r>
+            <w:r>
+              <w:rPr>
+                <w:rFonts w:ascii="Arial" w:hAnsi="Arial" w:cs="Arial"/>
+                <w:sz w:val="20"/>
+                <w:szCs w:val="20"/>
+              </w:rPr>
+              <w:t>não seleciona chamado</w:t>
+            </w:r>
+          </w:p>
+          <w:p>
+            <w:pPr>
+              <w:spacing w:after="0" w:line="240" w:lineRule="auto"/>
+              <w:rPr>
+                <w:rFonts w:ascii="Arial" w:hAnsi="Arial" w:cs="Arial"/>
+                <w:sz w:val="20"/>
+                <w:szCs w:val="20"/>
+              </w:rPr>
+            </w:pPr>
+            <w:r>
+              <w:rPr>
+                <w:rFonts w:ascii="Arial" w:hAnsi="Arial" w:cs="Arial"/>
+                <w:sz w:val="20"/>
+                <w:szCs w:val="20"/>
+              </w:rPr>
+              <w:t xml:space="preserve">6.1.1 Se o usuário não </w:t>
+            </w:r>
+            <w:r>
+              <w:rPr>
+                <w:rFonts w:ascii="Arial" w:hAnsi="Arial" w:cs="Arial"/>
+                <w:sz w:val="20"/>
+                <w:szCs w:val="20"/>
+              </w:rPr>
+              <w:t>escolher o chamado</w:t>
+            </w:r>
+            <w:r>
+              <w:rPr>
+                <w:rFonts w:ascii="Arial" w:hAnsi="Arial" w:cs="Arial"/>
+                <w:sz w:val="20"/>
+                <w:szCs w:val="20"/>
+              </w:rPr>
+              <w:t xml:space="preserve">, o Sistema reporta o fato, e o caso de uso retorna ao passo </w:t>
+            </w:r>
+            <w:proofErr w:type="gramStart"/>
+            <w:r>
+              <w:rPr>
+                <w:rFonts w:ascii="Arial" w:hAnsi="Arial" w:cs="Arial"/>
+                <w:sz w:val="20"/>
+                <w:szCs w:val="20"/>
+              </w:rPr>
+              <w:t>5</w:t>
+            </w:r>
+            <w:proofErr w:type="gramEnd"/>
+            <w:r>
+              <w:rPr>
+                <w:rFonts w:ascii="Arial" w:hAnsi="Arial" w:cs="Arial"/>
+                <w:sz w:val="20"/>
+                <w:szCs w:val="20"/>
+              </w:rPr>
+              <w:t>.</w:t>
+            </w:r>
           </w:p>
           <w:p>
             <w:pPr>

</xml_diff>